<commit_message>
nodejs api, database-conception and mcd-database updated
</commit_message>
<xml_diff>
--- a/design/back-end/database-conception.docx
+++ b/design/back-end/database-conception.docx
@@ -375,6 +375,15 @@
                 <w:szCs w:val="33"/>
                 <w:lang w:val="en-CA"/>
               </w:rPr>
+              <w:t>first</w:t>
+            </w:r>
+            <w:r>
+              <w:rPr>
+                <w:rFonts w:ascii="Segoe UI" w:hAnsi="Segoe UI" w:cs="Segoe UI"/>
+                <w:sz w:val="33"/>
+                <w:szCs w:val="33"/>
+                <w:lang w:val="en-CA"/>
+              </w:rPr>
               <w:t>name</w:t>
             </w:r>
           </w:p>
@@ -477,7 +486,16 @@
                 <w:szCs w:val="33"/>
                 <w:lang w:val="en-CA"/>
               </w:rPr>
-              <w:t>surname</w:t>
+              <w:t>last</w:t>
+            </w:r>
+            <w:r>
+              <w:rPr>
+                <w:rFonts w:ascii="Segoe UI" w:hAnsi="Segoe UI" w:cs="Segoe UI"/>
+                <w:sz w:val="33"/>
+                <w:szCs w:val="33"/>
+                <w:lang w:val="en-CA"/>
+              </w:rPr>
+              <w:t>name</w:t>
             </w:r>
           </w:p>
         </w:tc>

</xml_diff>

<commit_message>
shop back-end done, nodejs rest api and database-conception updated
</commit_message>
<xml_diff>
--- a/design/back-end/database-conception.docx
+++ b/design/back-end/database-conception.docx
@@ -1473,25 +1473,7 @@
                 <w:szCs w:val="33"/>
                 <w:lang w:val="en-CA"/>
               </w:rPr>
-              <w:t>image</w:t>
-            </w:r>
-            <w:r>
-              <w:rPr>
-                <w:rFonts w:ascii="Segoe UI" w:hAnsi="Segoe UI" w:cs="Segoe UI"/>
-                <w:sz w:val="33"/>
-                <w:szCs w:val="33"/>
-                <w:lang w:val="en-CA"/>
-              </w:rPr>
-              <w:t>_</w:t>
-            </w:r>
-            <w:r>
-              <w:rPr>
-                <w:rFonts w:ascii="Segoe UI" w:hAnsi="Segoe UI" w:cs="Segoe UI"/>
-                <w:sz w:val="33"/>
-                <w:szCs w:val="33"/>
-                <w:lang w:val="en-CA"/>
-              </w:rPr>
-              <w:t>url</w:t>
+              <w:t>image_url</w:t>
             </w:r>
           </w:p>
         </w:tc>
@@ -1755,25 +1737,7 @@
                 <w:szCs w:val="33"/>
                 <w:lang w:val="en-CA"/>
               </w:rPr>
-              <w:t>is</w:t>
-            </w:r>
-            <w:r>
-              <w:rPr>
-                <w:rFonts w:ascii="Segoe UI" w:hAnsi="Segoe UI" w:cs="Segoe UI"/>
-                <w:sz w:val="33"/>
-                <w:szCs w:val="33"/>
-                <w:lang w:val="en-CA"/>
-              </w:rPr>
-              <w:t>_</w:t>
-            </w:r>
-            <w:r>
-              <w:rPr>
-                <w:rFonts w:ascii="Segoe UI" w:hAnsi="Segoe UI" w:cs="Segoe UI"/>
-                <w:sz w:val="33"/>
-                <w:szCs w:val="33"/>
-                <w:lang w:val="en-CA"/>
-              </w:rPr>
-              <w:t>repeating</w:t>
+              <w:t>is_repeating</w:t>
             </w:r>
           </w:p>
         </w:tc>
@@ -1815,6 +1779,87 @@
           <w:tcPr>
             <w:cnfStyle w:val="001000000000" w:firstRow="0" w:lastRow="0" w:firstColumn="1" w:lastColumn="0" w:oddVBand="0" w:evenVBand="0" w:oddHBand="0" w:evenHBand="0" w:firstRowFirstColumn="0" w:firstRowLastColumn="0" w:lastRowFirstColumn="0" w:lastRowLastColumn="0"/>
             <w:tcW w:w="3020" w:type="dxa"/>
+            <w:vMerge/>
+          </w:tcPr>
+          <w:p>
+            <w:pPr>
+              <w:pStyle w:val="ListParagraph"/>
+              <w:spacing w:line="360" w:lineRule="auto"/>
+              <w:ind w:left="0"/>
+              <w:jc w:val="center"/>
+              <w:rPr>
+                <w:rFonts w:cstheme="minorHAnsi"/>
+                <w:sz w:val="33"/>
+                <w:szCs w:val="33"/>
+                <w:lang w:val="en-CA"/>
+              </w:rPr>
+            </w:pPr>
+          </w:p>
+        </w:tc>
+        <w:tc>
+          <w:tcPr>
+            <w:tcW w:w="3021" w:type="dxa"/>
+          </w:tcPr>
+          <w:p>
+            <w:pPr>
+              <w:pStyle w:val="ListParagraph"/>
+              <w:spacing w:line="360" w:lineRule="auto"/>
+              <w:ind w:left="0"/>
+              <w:jc w:val="center"/>
+              <w:cnfStyle w:val="000000100000" w:firstRow="0" w:lastRow="0" w:firstColumn="0" w:lastColumn="0" w:oddVBand="0" w:evenVBand="0" w:oddHBand="1" w:evenHBand="0" w:firstRowFirstColumn="0" w:firstRowLastColumn="0" w:lastRowFirstColumn="0" w:lastRowLastColumn="0"/>
+              <w:rPr>
+                <w:rFonts w:ascii="Segoe UI" w:hAnsi="Segoe UI" w:cs="Segoe UI"/>
+                <w:sz w:val="33"/>
+                <w:szCs w:val="33"/>
+                <w:lang w:val="en-CA"/>
+              </w:rPr>
+            </w:pPr>
+            <w:r>
+              <w:rPr>
+                <w:rFonts w:ascii="Segoe UI" w:hAnsi="Segoe UI" w:cs="Segoe UI"/>
+                <w:sz w:val="33"/>
+                <w:szCs w:val="33"/>
+                <w:lang w:val="en-CA"/>
+              </w:rPr>
+              <w:t>is_published</w:t>
+            </w:r>
+          </w:p>
+        </w:tc>
+        <w:tc>
+          <w:tcPr>
+            <w:tcW w:w="3729" w:type="dxa"/>
+          </w:tcPr>
+          <w:p>
+            <w:pPr>
+              <w:pStyle w:val="ListParagraph"/>
+              <w:spacing w:line="360" w:lineRule="auto"/>
+              <w:ind w:left="0"/>
+              <w:jc w:val="center"/>
+              <w:cnfStyle w:val="000000100000" w:firstRow="0" w:lastRow="0" w:firstColumn="0" w:lastColumn="0" w:oddVBand="0" w:evenVBand="0" w:oddHBand="1" w:evenHBand="0" w:firstRowFirstColumn="0" w:firstRowLastColumn="0" w:lastRowFirstColumn="0" w:lastRowLastColumn="0"/>
+              <w:rPr>
+                <w:rFonts w:ascii="Segoe UI" w:hAnsi="Segoe UI" w:cs="Segoe UI"/>
+                <w:sz w:val="33"/>
+                <w:szCs w:val="33"/>
+                <w:lang w:val="en-CA"/>
+              </w:rPr>
+            </w:pPr>
+            <w:r>
+              <w:rPr>
+                <w:rFonts w:ascii="Segoe UI" w:hAnsi="Segoe UI" w:cs="Segoe UI"/>
+                <w:sz w:val="33"/>
+                <w:szCs w:val="33"/>
+                <w:lang w:val="en-CA"/>
+              </w:rPr>
+              <w:t>BOOLEAN</w:t>
+            </w:r>
+          </w:p>
+        </w:tc>
+      </w:tr>
+      <w:tr>
+        <w:tc>
+          <w:tcPr>
+            <w:cnfStyle w:val="001000000000" w:firstRow="0" w:lastRow="0" w:firstColumn="1" w:lastColumn="0" w:oddVBand="0" w:evenVBand="0" w:oddHBand="0" w:evenHBand="0" w:firstRowFirstColumn="0" w:firstRowLastColumn="0" w:lastRowFirstColumn="0" w:lastRowLastColumn="0"/>
+            <w:tcW w:w="3020" w:type="dxa"/>
             <w:vMerge w:val="restart"/>
           </w:tcPr>
           <w:p>
@@ -1851,7 +1896,7 @@
               <w:spacing w:line="360" w:lineRule="auto"/>
               <w:ind w:left="0"/>
               <w:jc w:val="center"/>
-              <w:cnfStyle w:val="000000100000" w:firstRow="0" w:lastRow="0" w:firstColumn="0" w:lastColumn="0" w:oddVBand="0" w:evenVBand="0" w:oddHBand="1" w:evenHBand="0" w:firstRowFirstColumn="0" w:firstRowLastColumn="0" w:lastRowFirstColumn="0" w:lastRowLastColumn="0"/>
+              <w:cnfStyle w:val="000000000000" w:firstRow="0" w:lastRow="0" w:firstColumn="0" w:lastColumn="0" w:oddVBand="0" w:evenVBand="0" w:oddHBand="0" w:evenHBand="0" w:firstRowFirstColumn="0" w:firstRowLastColumn="0" w:lastRowFirstColumn="0" w:lastRowLastColumn="0"/>
               <w:rPr>
                 <w:rFonts w:ascii="Segoe UI" w:hAnsi="Segoe UI" w:cs="Segoe UI"/>
                 <w:sz w:val="33"/>
@@ -1880,7 +1925,7 @@
               <w:spacing w:line="360" w:lineRule="auto"/>
               <w:ind w:left="0"/>
               <w:jc w:val="center"/>
-              <w:cnfStyle w:val="000000100000" w:firstRow="0" w:lastRow="0" w:firstColumn="0" w:lastColumn="0" w:oddVBand="0" w:evenVBand="0" w:oddHBand="1" w:evenHBand="0" w:firstRowFirstColumn="0" w:firstRowLastColumn="0" w:lastRowFirstColumn="0" w:lastRowLastColumn="0"/>
+              <w:cnfStyle w:val="000000000000" w:firstRow="0" w:lastRow="0" w:firstColumn="0" w:lastColumn="0" w:oddVBand="0" w:evenVBand="0" w:oddHBand="0" w:evenHBand="0" w:firstRowFirstColumn="0" w:firstRowLastColumn="0" w:lastRowFirstColumn="0" w:lastRowLastColumn="0"/>
               <w:rPr>
                 <w:rFonts w:ascii="Segoe UI" w:hAnsi="Segoe UI" w:cs="Segoe UI"/>
                 <w:sz w:val="33"/>
@@ -1896,105 +1941,6 @@
                 <w:lang w:val="en-CA"/>
               </w:rPr>
               <w:t>INT</w:t>
-            </w:r>
-          </w:p>
-        </w:tc>
-      </w:tr>
-      <w:tr>
-        <w:tc>
-          <w:tcPr>
-            <w:cnfStyle w:val="001000000000" w:firstRow="0" w:lastRow="0" w:firstColumn="1" w:lastColumn="0" w:oddVBand="0" w:evenVBand="0" w:oddHBand="0" w:evenHBand="0" w:firstRowFirstColumn="0" w:firstRowLastColumn="0" w:lastRowFirstColumn="0" w:lastRowLastColumn="0"/>
-            <w:tcW w:w="3020" w:type="dxa"/>
-            <w:vMerge/>
-          </w:tcPr>
-          <w:p>
-            <w:pPr>
-              <w:pStyle w:val="ListParagraph"/>
-              <w:spacing w:line="360" w:lineRule="auto"/>
-              <w:ind w:left="0"/>
-              <w:jc w:val="center"/>
-              <w:rPr>
-                <w:rFonts w:ascii="Segoe UI" w:hAnsi="Segoe UI" w:cs="Segoe UI"/>
-                <w:sz w:val="32"/>
-                <w:szCs w:val="32"/>
-                <w:lang w:val="en-CA"/>
-              </w:rPr>
-            </w:pPr>
-          </w:p>
-        </w:tc>
-        <w:tc>
-          <w:tcPr>
-            <w:tcW w:w="3021" w:type="dxa"/>
-          </w:tcPr>
-          <w:p>
-            <w:pPr>
-              <w:pStyle w:val="ListParagraph"/>
-              <w:spacing w:line="360" w:lineRule="auto"/>
-              <w:ind w:left="0"/>
-              <w:jc w:val="center"/>
-              <w:cnfStyle w:val="000000000000" w:firstRow="0" w:lastRow="0" w:firstColumn="0" w:lastColumn="0" w:oddVBand="0" w:evenVBand="0" w:oddHBand="0" w:evenHBand="0" w:firstRowFirstColumn="0" w:firstRowLastColumn="0" w:lastRowFirstColumn="0" w:lastRowLastColumn="0"/>
-              <w:rPr>
-                <w:rFonts w:ascii="Segoe UI" w:hAnsi="Segoe UI" w:cs="Segoe UI"/>
-                <w:sz w:val="33"/>
-                <w:szCs w:val="33"/>
-                <w:lang w:val="en-CA"/>
-              </w:rPr>
-            </w:pPr>
-            <w:r>
-              <w:rPr>
-                <w:rFonts w:ascii="Segoe UI" w:hAnsi="Segoe UI" w:cs="Segoe UI"/>
-                <w:sz w:val="33"/>
-                <w:szCs w:val="33"/>
-                <w:lang w:val="en-CA"/>
-              </w:rPr>
-              <w:t>name</w:t>
-            </w:r>
-          </w:p>
-        </w:tc>
-        <w:tc>
-          <w:tcPr>
-            <w:tcW w:w="3729" w:type="dxa"/>
-          </w:tcPr>
-          <w:p>
-            <w:pPr>
-              <w:pStyle w:val="ListParagraph"/>
-              <w:spacing w:line="360" w:lineRule="auto"/>
-              <w:ind w:left="0"/>
-              <w:jc w:val="center"/>
-              <w:cnfStyle w:val="000000000000" w:firstRow="0" w:lastRow="0" w:firstColumn="0" w:lastColumn="0" w:oddVBand="0" w:evenVBand="0" w:oddHBand="0" w:evenHBand="0" w:firstRowFirstColumn="0" w:firstRowLastColumn="0" w:lastRowFirstColumn="0" w:lastRowLastColumn="0"/>
-              <w:rPr>
-                <w:rFonts w:ascii="Segoe UI" w:hAnsi="Segoe UI" w:cs="Segoe UI"/>
-                <w:sz w:val="33"/>
-                <w:szCs w:val="33"/>
-                <w:lang w:val="en-CA"/>
-              </w:rPr>
-            </w:pPr>
-            <w:r>
-              <w:rPr>
-                <w:rFonts w:ascii="Segoe UI" w:hAnsi="Segoe UI" w:cs="Segoe UI"/>
-                <w:sz w:val="33"/>
-                <w:szCs w:val="33"/>
-                <w:lang w:val="en-CA"/>
-              </w:rPr>
-              <w:t>VARCHAR (20</w:t>
-            </w:r>
-            <w:r>
-              <w:rPr>
-                <w:rFonts w:ascii="Segoe UI" w:hAnsi="Segoe UI" w:cs="Segoe UI"/>
-                <w:sz w:val="33"/>
-                <w:szCs w:val="33"/>
-                <w:lang w:val="en-CA"/>
-              </w:rPr>
-              <w:t>0</w:t>
-            </w:r>
-            <w:r>
-              <w:rPr>
-                <w:rFonts w:ascii="Segoe UI" w:hAnsi="Segoe UI" w:cs="Segoe UI"/>
-                <w:sz w:val="33"/>
-                <w:szCs w:val="33"/>
-                <w:lang w:val="en-CA"/>
-              </w:rPr>
-              <w:t>)</w:t>
             </w:r>
           </w:p>
         </w:tc>
@@ -2016,9 +1962,9 @@
               <w:ind w:left="0"/>
               <w:jc w:val="center"/>
               <w:rPr>
-                <w:rFonts w:cstheme="minorHAnsi"/>
-                <w:sz w:val="33"/>
-                <w:szCs w:val="33"/>
+                <w:rFonts w:ascii="Segoe UI" w:hAnsi="Segoe UI" w:cs="Segoe UI"/>
+                <w:sz w:val="32"/>
+                <w:szCs w:val="32"/>
                 <w:lang w:val="en-CA"/>
               </w:rPr>
             </w:pPr>
@@ -2049,7 +1995,7 @@
                 <w:szCs w:val="33"/>
                 <w:lang w:val="en-CA"/>
               </w:rPr>
-              <w:t>description</w:t>
+              <w:t>name</w:t>
             </w:r>
           </w:p>
         </w:tc>
@@ -2078,7 +2024,25 @@
                 <w:szCs w:val="33"/>
                 <w:lang w:val="en-CA"/>
               </w:rPr>
-              <w:t>VARCHAR (200)</w:t>
+              <w:t>VARCHAR (20</w:t>
+            </w:r>
+            <w:r>
+              <w:rPr>
+                <w:rFonts w:ascii="Segoe UI" w:hAnsi="Segoe UI" w:cs="Segoe UI"/>
+                <w:sz w:val="33"/>
+                <w:szCs w:val="33"/>
+                <w:lang w:val="en-CA"/>
+              </w:rPr>
+              <w:t>0</w:t>
+            </w:r>
+            <w:r>
+              <w:rPr>
+                <w:rFonts w:ascii="Segoe UI" w:hAnsi="Segoe UI" w:cs="Segoe UI"/>
+                <w:sz w:val="33"/>
+                <w:szCs w:val="33"/>
+                <w:lang w:val="en-CA"/>
+              </w:rPr>
+              <w:t>)</w:t>
             </w:r>
           </w:p>
         </w:tc>
@@ -2130,25 +2094,7 @@
                 <w:szCs w:val="33"/>
                 <w:lang w:val="en-CA"/>
               </w:rPr>
-              <w:t>image</w:t>
-            </w:r>
-            <w:r>
-              <w:rPr>
-                <w:rFonts w:ascii="Segoe UI" w:hAnsi="Segoe UI" w:cs="Segoe UI"/>
-                <w:sz w:val="33"/>
-                <w:szCs w:val="33"/>
-                <w:lang w:val="en-CA"/>
-              </w:rPr>
-              <w:t>_</w:t>
-            </w:r>
-            <w:r>
-              <w:rPr>
-                <w:rFonts w:ascii="Segoe UI" w:hAnsi="Segoe UI" w:cs="Segoe UI"/>
-                <w:sz w:val="33"/>
-                <w:szCs w:val="33"/>
-                <w:lang w:val="en-CA"/>
-              </w:rPr>
-              <w:t>url</w:t>
+              <w:t>description</w:t>
             </w:r>
           </w:p>
         </w:tc>
@@ -2177,34 +2123,7 @@
                 <w:szCs w:val="33"/>
                 <w:lang w:val="en-CA"/>
               </w:rPr>
-              <w:t>VARCHAR (</w:t>
-            </w:r>
-            <w:r>
-              <w:rPr>
-                <w:rFonts w:ascii="Segoe UI" w:hAnsi="Segoe UI" w:cs="Segoe UI"/>
-                <w:sz w:val="33"/>
-                <w:szCs w:val="33"/>
-                <w:lang w:val="en-CA"/>
-              </w:rPr>
-              <w:t>5</w:t>
-            </w:r>
-            <w:r>
-              <w:rPr>
-                <w:rFonts w:ascii="Segoe UI" w:hAnsi="Segoe UI" w:cs="Segoe UI"/>
-                <w:sz w:val="33"/>
-                <w:szCs w:val="33"/>
-                <w:lang w:val="en-CA"/>
-              </w:rPr>
-              <w:t>00</w:t>
-            </w:r>
-            <w:r>
-              <w:rPr>
-                <w:rFonts w:ascii="Segoe UI" w:hAnsi="Segoe UI" w:cs="Segoe UI"/>
-                <w:sz w:val="33"/>
-                <w:szCs w:val="33"/>
-                <w:lang w:val="en-CA"/>
-              </w:rPr>
-              <w:t>)</w:t>
+              <w:t>VARCHAR (200)</w:t>
             </w:r>
           </w:p>
         </w:tc>
@@ -2259,7 +2178,25 @@
                 <w:szCs w:val="33"/>
                 <w:lang w:val="en-CA"/>
               </w:rPr>
-              <w:t>price</w:t>
+              <w:t>image</w:t>
+            </w:r>
+            <w:r>
+              <w:rPr>
+                <w:rFonts w:ascii="Segoe UI" w:hAnsi="Segoe UI" w:cs="Segoe UI"/>
+                <w:sz w:val="33"/>
+                <w:szCs w:val="33"/>
+                <w:lang w:val="en-CA"/>
+              </w:rPr>
+              <w:t>_</w:t>
+            </w:r>
+            <w:r>
+              <w:rPr>
+                <w:rFonts w:ascii="Segoe UI" w:hAnsi="Segoe UI" w:cs="Segoe UI"/>
+                <w:sz w:val="33"/>
+                <w:szCs w:val="33"/>
+                <w:lang w:val="en-CA"/>
+              </w:rPr>
+              <w:t>url</w:t>
             </w:r>
           </w:p>
         </w:tc>
@@ -2288,7 +2225,34 @@
                 <w:szCs w:val="33"/>
                 <w:lang w:val="en-CA"/>
               </w:rPr>
-              <w:t>INT</w:t>
+              <w:t>VARCHAR (</w:t>
+            </w:r>
+            <w:r>
+              <w:rPr>
+                <w:rFonts w:ascii="Segoe UI" w:hAnsi="Segoe UI" w:cs="Segoe UI"/>
+                <w:sz w:val="33"/>
+                <w:szCs w:val="33"/>
+                <w:lang w:val="en-CA"/>
+              </w:rPr>
+              <w:t>5</w:t>
+            </w:r>
+            <w:r>
+              <w:rPr>
+                <w:rFonts w:ascii="Segoe UI" w:hAnsi="Segoe UI" w:cs="Segoe UI"/>
+                <w:sz w:val="33"/>
+                <w:szCs w:val="33"/>
+                <w:lang w:val="en-CA"/>
+              </w:rPr>
+              <w:t>00</w:t>
+            </w:r>
+            <w:r>
+              <w:rPr>
+                <w:rFonts w:ascii="Segoe UI" w:hAnsi="Segoe UI" w:cs="Segoe UI"/>
+                <w:sz w:val="33"/>
+                <w:szCs w:val="33"/>
+                <w:lang w:val="en-CA"/>
+              </w:rPr>
+              <w:t>)</w:t>
             </w:r>
           </w:p>
         </w:tc>
@@ -2298,30 +2262,21 @@
           <w:tcPr>
             <w:cnfStyle w:val="001000000000" w:firstRow="0" w:lastRow="0" w:firstColumn="1" w:lastColumn="0" w:oddVBand="0" w:evenVBand="0" w:oddHBand="0" w:evenHBand="0" w:firstRowFirstColumn="0" w:firstRowLastColumn="0" w:lastRowFirstColumn="0" w:lastRowLastColumn="0"/>
             <w:tcW w:w="3020" w:type="dxa"/>
-            <w:vMerge w:val="restart"/>
-          </w:tcPr>
-          <w:p>
-            <w:pPr>
-              <w:pStyle w:val="ListParagraph"/>
-              <w:spacing w:line="360" w:lineRule="auto"/>
-              <w:ind w:left="0"/>
-              <w:jc w:val="center"/>
-              <w:rPr>
-                <w:rFonts w:ascii="Segoe UI" w:hAnsi="Segoe UI" w:cs="Segoe UI"/>
-                <w:sz w:val="33"/>
-                <w:szCs w:val="33"/>
-                <w:lang w:val="en-CA"/>
-              </w:rPr>
-            </w:pPr>
-            <w:r>
-              <w:rPr>
-                <w:rFonts w:ascii="Segoe UI" w:hAnsi="Segoe UI" w:cs="Segoe UI"/>
-                <w:sz w:val="32"/>
-                <w:szCs w:val="32"/>
-                <w:lang w:val="en-CA"/>
-              </w:rPr>
-              <w:t>Category</w:t>
-            </w:r>
+            <w:vMerge/>
+          </w:tcPr>
+          <w:p>
+            <w:pPr>
+              <w:pStyle w:val="ListParagraph"/>
+              <w:spacing w:line="360" w:lineRule="auto"/>
+              <w:ind w:left="0"/>
+              <w:jc w:val="center"/>
+              <w:rPr>
+                <w:rFonts w:cstheme="minorHAnsi"/>
+                <w:sz w:val="33"/>
+                <w:szCs w:val="33"/>
+                <w:lang w:val="en-CA"/>
+              </w:rPr>
+            </w:pPr>
           </w:p>
         </w:tc>
         <w:tc>
@@ -2349,7 +2304,7 @@
                 <w:szCs w:val="33"/>
                 <w:lang w:val="en-CA"/>
               </w:rPr>
-              <w:t>id</w:t>
+              <w:t>price</w:t>
             </w:r>
           </w:p>
         </w:tc>
@@ -2391,21 +2346,30 @@
           <w:tcPr>
             <w:cnfStyle w:val="001000000000" w:firstRow="0" w:lastRow="0" w:firstColumn="1" w:lastColumn="0" w:oddVBand="0" w:evenVBand="0" w:oddHBand="0" w:evenHBand="0" w:firstRowFirstColumn="0" w:firstRowLastColumn="0" w:lastRowFirstColumn="0" w:lastRowLastColumn="0"/>
             <w:tcW w:w="3020" w:type="dxa"/>
-            <w:vMerge/>
-          </w:tcPr>
-          <w:p>
-            <w:pPr>
-              <w:pStyle w:val="ListParagraph"/>
-              <w:spacing w:line="360" w:lineRule="auto"/>
-              <w:ind w:left="0"/>
-              <w:jc w:val="center"/>
+            <w:vMerge w:val="restart"/>
+          </w:tcPr>
+          <w:p>
+            <w:pPr>
+              <w:pStyle w:val="ListParagraph"/>
+              <w:spacing w:line="360" w:lineRule="auto"/>
+              <w:ind w:left="0"/>
+              <w:jc w:val="center"/>
+              <w:rPr>
+                <w:rFonts w:ascii="Segoe UI" w:hAnsi="Segoe UI" w:cs="Segoe UI"/>
+                <w:sz w:val="33"/>
+                <w:szCs w:val="33"/>
+                <w:lang w:val="en-CA"/>
+              </w:rPr>
+            </w:pPr>
+            <w:r>
               <w:rPr>
                 <w:rFonts w:ascii="Segoe UI" w:hAnsi="Segoe UI" w:cs="Segoe UI"/>
                 <w:sz w:val="32"/>
                 <w:szCs w:val="32"/>
                 <w:lang w:val="en-CA"/>
               </w:rPr>
-            </w:pPr>
+              <w:t>Category</w:t>
+            </w:r>
           </w:p>
         </w:tc>
         <w:tc>
@@ -2433,6 +2397,87 @@
                 <w:szCs w:val="33"/>
                 <w:lang w:val="en-CA"/>
               </w:rPr>
+              <w:t>id</w:t>
+            </w:r>
+          </w:p>
+        </w:tc>
+        <w:tc>
+          <w:tcPr>
+            <w:tcW w:w="3729" w:type="dxa"/>
+          </w:tcPr>
+          <w:p>
+            <w:pPr>
+              <w:pStyle w:val="ListParagraph"/>
+              <w:spacing w:line="360" w:lineRule="auto"/>
+              <w:ind w:left="0"/>
+              <w:jc w:val="center"/>
+              <w:cnfStyle w:val="000000100000" w:firstRow="0" w:lastRow="0" w:firstColumn="0" w:lastColumn="0" w:oddVBand="0" w:evenVBand="0" w:oddHBand="1" w:evenHBand="0" w:firstRowFirstColumn="0" w:firstRowLastColumn="0" w:lastRowFirstColumn="0" w:lastRowLastColumn="0"/>
+              <w:rPr>
+                <w:rFonts w:ascii="Segoe UI" w:hAnsi="Segoe UI" w:cs="Segoe UI"/>
+                <w:sz w:val="33"/>
+                <w:szCs w:val="33"/>
+                <w:lang w:val="en-CA"/>
+              </w:rPr>
+            </w:pPr>
+            <w:r>
+              <w:rPr>
+                <w:rFonts w:ascii="Segoe UI" w:hAnsi="Segoe UI" w:cs="Segoe UI"/>
+                <w:sz w:val="33"/>
+                <w:szCs w:val="33"/>
+                <w:lang w:val="en-CA"/>
+              </w:rPr>
+              <w:t>INT</w:t>
+            </w:r>
+          </w:p>
+        </w:tc>
+      </w:tr>
+      <w:tr>
+        <w:tc>
+          <w:tcPr>
+            <w:cnfStyle w:val="001000000000" w:firstRow="0" w:lastRow="0" w:firstColumn="1" w:lastColumn="0" w:oddVBand="0" w:evenVBand="0" w:oddHBand="0" w:evenHBand="0" w:firstRowFirstColumn="0" w:firstRowLastColumn="0" w:lastRowFirstColumn="0" w:lastRowLastColumn="0"/>
+            <w:tcW w:w="3020" w:type="dxa"/>
+            <w:vMerge/>
+          </w:tcPr>
+          <w:p>
+            <w:pPr>
+              <w:pStyle w:val="ListParagraph"/>
+              <w:spacing w:line="360" w:lineRule="auto"/>
+              <w:ind w:left="0"/>
+              <w:jc w:val="center"/>
+              <w:rPr>
+                <w:rFonts w:ascii="Segoe UI" w:hAnsi="Segoe UI" w:cs="Segoe UI"/>
+                <w:sz w:val="32"/>
+                <w:szCs w:val="32"/>
+                <w:lang w:val="en-CA"/>
+              </w:rPr>
+            </w:pPr>
+          </w:p>
+        </w:tc>
+        <w:tc>
+          <w:tcPr>
+            <w:tcW w:w="3021" w:type="dxa"/>
+          </w:tcPr>
+          <w:p>
+            <w:pPr>
+              <w:pStyle w:val="ListParagraph"/>
+              <w:spacing w:line="360" w:lineRule="auto"/>
+              <w:ind w:left="0"/>
+              <w:jc w:val="center"/>
+              <w:cnfStyle w:val="000000000000" w:firstRow="0" w:lastRow="0" w:firstColumn="0" w:lastColumn="0" w:oddVBand="0" w:evenVBand="0" w:oddHBand="0" w:evenHBand="0" w:firstRowFirstColumn="0" w:firstRowLastColumn="0" w:lastRowFirstColumn="0" w:lastRowLastColumn="0"/>
+              <w:rPr>
+                <w:rFonts w:ascii="Segoe UI" w:hAnsi="Segoe UI" w:cs="Segoe UI"/>
+                <w:sz w:val="33"/>
+                <w:szCs w:val="33"/>
+                <w:lang w:val="en-CA"/>
+              </w:rPr>
+            </w:pPr>
+            <w:r>
+              <w:rPr>
+                <w:rFonts w:ascii="Segoe UI" w:hAnsi="Segoe UI" w:cs="Segoe UI"/>
+                <w:sz w:val="33"/>
+                <w:szCs w:val="33"/>
+                <w:lang w:val="en-CA"/>
+              </w:rPr>
               <w:t>name</w:t>
             </w:r>
           </w:p>
@@ -2447,7 +2492,7 @@
               <w:spacing w:line="360" w:lineRule="auto"/>
               <w:ind w:left="0"/>
               <w:jc w:val="center"/>
-              <w:cnfStyle w:val="000000100000" w:firstRow="0" w:lastRow="0" w:firstColumn="0" w:lastColumn="0" w:oddVBand="0" w:evenVBand="0" w:oddHBand="1" w:evenHBand="0" w:firstRowFirstColumn="0" w:firstRowLastColumn="0" w:lastRowFirstColumn="0" w:lastRowLastColumn="0"/>
+              <w:cnfStyle w:val="000000000000" w:firstRow="0" w:lastRow="0" w:firstColumn="0" w:lastColumn="0" w:oddVBand="0" w:evenVBand="0" w:oddHBand="0" w:evenHBand="0" w:firstRowFirstColumn="0" w:firstRowLastColumn="0" w:lastRowFirstColumn="0" w:lastRowLastColumn="0"/>
               <w:rPr>
                 <w:rFonts w:ascii="Segoe UI" w:hAnsi="Segoe UI" w:cs="Segoe UI"/>
                 <w:sz w:val="33"/>
@@ -3245,6 +3290,7 @@
         </w:rPr>
         <w:t xml:space="preserve"> </w:t>
       </w:r>
+      <w:proofErr w:type="gramStart"/>
       <w:r>
         <w:rPr>
           <w:rFonts w:ascii="Segoe UI" w:hAnsi="Segoe UI" w:cs="Segoe UI"/>
@@ -3253,7 +3299,18 @@
           <w:sz w:val="24"/>
           <w:szCs w:val="24"/>
         </w:rPr>
-        <w:t xml:space="preserve">0,n </w:t>
+        <w:t>0,n</w:t>
+      </w:r>
+      <w:proofErr w:type="gramEnd"/>
+      <w:r>
+        <w:rPr>
+          <w:rFonts w:ascii="Segoe UI" w:hAnsi="Segoe UI" w:cs="Segoe UI"/>
+          <w:b/>
+          <w:bCs/>
+          <w:sz w:val="24"/>
+          <w:szCs w:val="24"/>
+        </w:rPr>
+        <w:t xml:space="preserve"> </w:t>
       </w:r>
       <w:r>
         <w:rPr>
@@ -3325,11 +3382,8 @@
         <w:spacing w:line="360" w:lineRule="auto"/>
         <w:rPr>
           <w:rFonts w:ascii="Segoe UI" w:hAnsi="Segoe UI" w:cs="Segoe UI"/>
-          <w:b/>
-          <w:bCs/>
-          <w:sz w:val="32"/>
-          <w:szCs w:val="32"/>
-          <w:lang w:val="en-CA"/>
+          <w:sz w:val="32"/>
+          <w:szCs w:val="32"/>
         </w:rPr>
       </w:pPr>
       <w:r>
@@ -3337,21 +3391,20 @@
           <w:rFonts w:ascii="Segoe UI" w:hAnsi="Segoe UI" w:cs="Segoe UI"/>
           <w:sz w:val="32"/>
           <w:szCs w:val="32"/>
-          <w:lang w:val="en-CA"/>
-        </w:rPr>
-        <w:t>Articles</w:t>
-      </w:r>
-      <w:r>
-        <w:rPr>
-          <w:rFonts w:ascii="Segoe UI" w:hAnsi="Segoe UI" w:cs="Segoe UI"/>
-          <w:b/>
-          <w:bCs/>
-          <w:sz w:val="32"/>
-          <w:szCs w:val="32"/>
-          <w:lang w:val="en-CA"/>
+        </w:rPr>
+        <w:t>User</w:t>
+      </w:r>
+      <w:r>
+        <w:rPr>
+          <w:rFonts w:ascii="Segoe UI" w:hAnsi="Segoe UI" w:cs="Segoe UI"/>
+          <w:b/>
+          <w:bCs/>
+          <w:sz w:val="32"/>
+          <w:szCs w:val="32"/>
         </w:rPr>
         <w:t xml:space="preserve"> </w:t>
       </w:r>
+      <w:proofErr w:type="gramStart"/>
       <w:r>
         <w:rPr>
           <w:rFonts w:ascii="Segoe UI" w:hAnsi="Segoe UI" w:cs="Segoe UI"/>
@@ -3359,10 +3412,306 @@
           <w:bCs/>
           <w:sz w:val="24"/>
           <w:szCs w:val="24"/>
-          <w:lang w:val="en-CA"/>
         </w:rPr>
         <w:t>0,n</w:t>
       </w:r>
+      <w:proofErr w:type="gramEnd"/>
+      <w:r>
+        <w:rPr>
+          <w:rFonts w:ascii="Segoe UI" w:hAnsi="Segoe UI" w:cs="Segoe UI"/>
+          <w:b/>
+          <w:bCs/>
+          <w:sz w:val="24"/>
+          <w:szCs w:val="24"/>
+        </w:rPr>
+        <w:t xml:space="preserve"> </w:t>
+      </w:r>
+      <w:r>
+        <w:rPr>
+          <w:rFonts w:ascii="Segoe UI" w:hAnsi="Segoe UI" w:cs="Segoe UI"/>
+          <w:b/>
+          <w:bCs/>
+          <w:sz w:val="32"/>
+          <w:szCs w:val="32"/>
+          <w:lang w:val="en-CA"/>
+        </w:rPr>
+        <w:sym w:font="Wingdings" w:char="F0E0"/>
+      </w:r>
+      <w:r>
+        <w:rPr>
+          <w:rFonts w:ascii="Segoe UI" w:hAnsi="Segoe UI" w:cs="Segoe UI"/>
+          <w:b/>
+          <w:bCs/>
+          <w:sz w:val="32"/>
+          <w:szCs w:val="32"/>
+        </w:rPr>
+        <w:t xml:space="preserve"> </w:t>
+      </w:r>
+      <w:r>
+        <w:rPr>
+          <w:rFonts w:ascii="Segoe UI" w:hAnsi="Segoe UI" w:cs="Segoe UI"/>
+          <w:b/>
+          <w:bCs/>
+          <w:sz w:val="24"/>
+          <w:szCs w:val="24"/>
+        </w:rPr>
+        <w:t xml:space="preserve">0,n </w:t>
+      </w:r>
+      <w:r>
+        <w:rPr>
+          <w:rFonts w:ascii="Segoe UI" w:hAnsi="Segoe UI" w:cs="Segoe UI"/>
+          <w:sz w:val="32"/>
+          <w:szCs w:val="32"/>
+        </w:rPr>
+        <w:t>Events / Manifestations (</w:t>
+      </w:r>
+      <w:r>
+        <w:rPr>
+          <w:rFonts w:ascii="Segoe UI" w:hAnsi="Segoe UI" w:cs="Segoe UI"/>
+          <w:sz w:val="32"/>
+          <w:szCs w:val="32"/>
+          <w:lang w:val="en-CA"/>
+        </w:rPr>
+        <w:sym w:font="Wingdings" w:char="F0E0"/>
+      </w:r>
+      <w:r>
+        <w:rPr>
+          <w:rFonts w:ascii="Segoe UI" w:hAnsi="Segoe UI" w:cs="Segoe UI"/>
+          <w:sz w:val="32"/>
+          <w:szCs w:val="32"/>
+        </w:rPr>
+        <w:t xml:space="preserve"> =</w:t>
+      </w:r>
+      <w:r>
+        <w:rPr>
+          <w:rFonts w:ascii="Segoe UI" w:hAnsi="Segoe UI" w:cs="Segoe UI"/>
+          <w:b/>
+          <w:bCs/>
+          <w:sz w:val="32"/>
+          <w:szCs w:val="32"/>
+        </w:rPr>
+        <w:t xml:space="preserve"> </w:t>
+      </w:r>
+      <w:r>
+        <w:rPr>
+          <w:rFonts w:ascii="Segoe UI" w:hAnsi="Segoe UI" w:cs="Segoe UI"/>
+          <w:b/>
+          <w:bCs/>
+          <w:sz w:val="32"/>
+          <w:szCs w:val="32"/>
+        </w:rPr>
+        <w:t>Like</w:t>
+      </w:r>
+      <w:r>
+        <w:rPr>
+          <w:rFonts w:ascii="Segoe UI" w:hAnsi="Segoe UI" w:cs="Segoe UI"/>
+          <w:sz w:val="32"/>
+          <w:szCs w:val="32"/>
+        </w:rPr>
+        <w:t>)</w:t>
+      </w:r>
+    </w:p>
+    <w:p>
+      <w:pPr>
+        <w:pStyle w:val="ListParagraph"/>
+        <w:spacing w:line="360" w:lineRule="auto"/>
+        <w:rPr>
+          <w:rFonts w:ascii="Segoe UI" w:hAnsi="Segoe UI" w:cs="Segoe UI"/>
+          <w:sz w:val="32"/>
+          <w:szCs w:val="32"/>
+        </w:rPr>
+      </w:pPr>
+      <w:r>
+        <w:rPr>
+          <w:rFonts w:ascii="Segoe UI" w:hAnsi="Segoe UI" w:cs="Segoe UI"/>
+          <w:sz w:val="32"/>
+          <w:szCs w:val="32"/>
+        </w:rPr>
+        <w:t>User</w:t>
+      </w:r>
+      <w:r>
+        <w:rPr>
+          <w:rFonts w:ascii="Segoe UI" w:hAnsi="Segoe UI" w:cs="Segoe UI"/>
+          <w:b/>
+          <w:bCs/>
+          <w:sz w:val="32"/>
+          <w:szCs w:val="32"/>
+        </w:rPr>
+        <w:t xml:space="preserve"> </w:t>
+      </w:r>
+      <w:proofErr w:type="gramStart"/>
+      <w:r>
+        <w:rPr>
+          <w:rFonts w:ascii="Segoe UI" w:hAnsi="Segoe UI" w:cs="Segoe UI"/>
+          <w:b/>
+          <w:bCs/>
+          <w:sz w:val="24"/>
+          <w:szCs w:val="24"/>
+        </w:rPr>
+        <w:t>0,n</w:t>
+      </w:r>
+      <w:proofErr w:type="gramEnd"/>
+      <w:r>
+        <w:rPr>
+          <w:rFonts w:ascii="Segoe UI" w:hAnsi="Segoe UI" w:cs="Segoe UI"/>
+          <w:b/>
+          <w:bCs/>
+          <w:sz w:val="24"/>
+          <w:szCs w:val="24"/>
+        </w:rPr>
+        <w:t xml:space="preserve"> </w:t>
+      </w:r>
+      <w:r>
+        <w:rPr>
+          <w:rFonts w:ascii="Segoe UI" w:hAnsi="Segoe UI" w:cs="Segoe UI"/>
+          <w:b/>
+          <w:bCs/>
+          <w:sz w:val="32"/>
+          <w:szCs w:val="32"/>
+          <w:lang w:val="en-CA"/>
+        </w:rPr>
+        <w:sym w:font="Wingdings" w:char="F0E0"/>
+      </w:r>
+      <w:r>
+        <w:rPr>
+          <w:rFonts w:ascii="Segoe UI" w:hAnsi="Segoe UI" w:cs="Segoe UI"/>
+          <w:b/>
+          <w:bCs/>
+          <w:sz w:val="32"/>
+          <w:szCs w:val="32"/>
+        </w:rPr>
+        <w:t xml:space="preserve"> </w:t>
+      </w:r>
+      <w:r>
+        <w:rPr>
+          <w:rFonts w:ascii="Segoe UI" w:hAnsi="Segoe UI" w:cs="Segoe UI"/>
+          <w:b/>
+          <w:bCs/>
+          <w:sz w:val="24"/>
+          <w:szCs w:val="24"/>
+        </w:rPr>
+        <w:t xml:space="preserve">0,n </w:t>
+      </w:r>
+      <w:r>
+        <w:rPr>
+          <w:rFonts w:ascii="Segoe UI" w:hAnsi="Segoe UI" w:cs="Segoe UI"/>
+          <w:sz w:val="32"/>
+          <w:szCs w:val="32"/>
+        </w:rPr>
+        <w:t>Events / Manifestations (</w:t>
+      </w:r>
+      <w:r>
+        <w:rPr>
+          <w:rFonts w:ascii="Segoe UI" w:hAnsi="Segoe UI" w:cs="Segoe UI"/>
+          <w:sz w:val="32"/>
+          <w:szCs w:val="32"/>
+          <w:lang w:val="en-CA"/>
+        </w:rPr>
+        <w:sym w:font="Wingdings" w:char="F0E0"/>
+      </w:r>
+      <w:r>
+        <w:rPr>
+          <w:rFonts w:ascii="Segoe UI" w:hAnsi="Segoe UI" w:cs="Segoe UI"/>
+          <w:sz w:val="32"/>
+          <w:szCs w:val="32"/>
+        </w:rPr>
+        <w:t xml:space="preserve"> =</w:t>
+      </w:r>
+      <w:r>
+        <w:rPr>
+          <w:rFonts w:ascii="Segoe UI" w:hAnsi="Segoe UI" w:cs="Segoe UI"/>
+          <w:b/>
+          <w:bCs/>
+          <w:sz w:val="32"/>
+          <w:szCs w:val="32"/>
+        </w:rPr>
+        <w:t xml:space="preserve"> </w:t>
+      </w:r>
+      <w:r>
+        <w:rPr>
+          <w:rFonts w:ascii="Segoe UI" w:hAnsi="Segoe UI" w:cs="Segoe UI"/>
+          <w:b/>
+          <w:bCs/>
+          <w:sz w:val="32"/>
+          <w:szCs w:val="32"/>
+        </w:rPr>
+        <w:t>Sub</w:t>
+      </w:r>
+      <w:r>
+        <w:rPr>
+          <w:rFonts w:ascii="Segoe UI" w:hAnsi="Segoe UI" w:cs="Segoe UI"/>
+          <w:b/>
+          <w:bCs/>
+          <w:sz w:val="32"/>
+          <w:szCs w:val="32"/>
+        </w:rPr>
+        <w:t>s</w:t>
+      </w:r>
+      <w:r>
+        <w:rPr>
+          <w:rFonts w:ascii="Segoe UI" w:hAnsi="Segoe UI" w:cs="Segoe UI"/>
+          <w:b/>
+          <w:bCs/>
+          <w:sz w:val="32"/>
+          <w:szCs w:val="32"/>
+        </w:rPr>
+        <w:t>cribe</w:t>
+      </w:r>
+      <w:r>
+        <w:rPr>
+          <w:rFonts w:ascii="Segoe UI" w:hAnsi="Segoe UI" w:cs="Segoe UI"/>
+          <w:sz w:val="32"/>
+          <w:szCs w:val="32"/>
+        </w:rPr>
+        <w:t>)</w:t>
+      </w:r>
+    </w:p>
+    <w:p>
+      <w:pPr>
+        <w:pStyle w:val="ListParagraph"/>
+        <w:spacing w:line="360" w:lineRule="auto"/>
+        <w:rPr>
+          <w:rFonts w:ascii="Segoe UI" w:hAnsi="Segoe UI" w:cs="Segoe UI"/>
+          <w:b/>
+          <w:bCs/>
+          <w:sz w:val="32"/>
+          <w:szCs w:val="32"/>
+          <w:lang w:val="en-CA"/>
+        </w:rPr>
+      </w:pPr>
+      <w:r>
+        <w:rPr>
+          <w:rFonts w:ascii="Segoe UI" w:hAnsi="Segoe UI" w:cs="Segoe UI"/>
+          <w:sz w:val="32"/>
+          <w:szCs w:val="32"/>
+          <w:lang w:val="en-CA"/>
+        </w:rPr>
+        <w:t>Articles</w:t>
+      </w:r>
+      <w:r>
+        <w:rPr>
+          <w:rFonts w:ascii="Segoe UI" w:hAnsi="Segoe UI" w:cs="Segoe UI"/>
+          <w:b/>
+          <w:bCs/>
+          <w:sz w:val="32"/>
+          <w:szCs w:val="32"/>
+          <w:lang w:val="en-CA"/>
+        </w:rPr>
+        <w:t xml:space="preserve"> </w:t>
+      </w:r>
+      <w:proofErr w:type="gramStart"/>
+      <w:r>
+        <w:rPr>
+          <w:rFonts w:ascii="Segoe UI" w:hAnsi="Segoe UI" w:cs="Segoe UI"/>
+          <w:b/>
+          <w:bCs/>
+          <w:sz w:val="24"/>
+          <w:szCs w:val="24"/>
+          <w:lang w:val="en-CA"/>
+        </w:rPr>
+        <w:t>0,n</w:t>
+      </w:r>
+      <w:proofErr w:type="gramEnd"/>
       <w:r>
         <w:rPr>
           <w:rFonts w:ascii="Segoe UI" w:hAnsi="Segoe UI" w:cs="Segoe UI"/>

</xml_diff>